<commit_message>
Circle Language Spec: Introduction: Change a header.
</commit_message>
<xml_diff>
--- a/1.1. Circle Language Spec/11. Interfaces/01. Interfaces Introduction.docx
+++ b/1.1. Circle Language Spec/11. Interfaces/01. Interfaces Introduction.docx
@@ -21,7 +21,7 @@
           <w:bottom w:w="68" w:type="dxa"/>
           <w:right w:w="57" w:type="dxa"/>
         </w:tblCellMar>
-        <w:tblLook w:val="00BF" w:firstRow="1" w:lastRow="0" w:firstColumn="1" w:lastColumn="0" w:noHBand="0" w:noVBand="0"/>
+        <w:tblLook w:val="00A0" w:firstRow="1" w:lastRow="0" w:firstColumn="1" w:lastColumn="0" w:noHBand="0" w:noVBand="0"/>
       </w:tblPr>
       <w:tblGrid>
         <w:gridCol w:w="8630"/>
@@ -36,8 +36,6 @@
             <w:pPr>
               <w:pStyle w:val="Heading1"/>
             </w:pPr>
-            <w:bookmarkStart w:id="0" w:name="_GoBack"/>
-            <w:bookmarkEnd w:id="0"/>
             <w:r>
               <w:t>Circle Language Spec: Interfaces</w:t>
             </w:r>
@@ -49,6 +47,11 @@
       <w:pPr>
         <w:pStyle w:val="Heading2"/>
       </w:pPr>
+      <w:r>
+        <w:t xml:space="preserve">Interfaces </w:t>
+      </w:r>
+      <w:bookmarkStart w:id="0" w:name="_GoBack"/>
+      <w:bookmarkEnd w:id="0"/>
       <w:r>
         <w:t>Introduction</w:t>
       </w:r>
@@ -1204,9 +1207,15 @@
   </w:style>
   <w:style w:type="character" w:default="1" w:styleId="DefaultParagraphFont">
     <w:name w:val="Default Paragraph Font"/>
+    <w:uiPriority w:val="1"/>
+    <w:semiHidden/>
+    <w:unhideWhenUsed/>
   </w:style>
   <w:style w:type="table" w:default="1" w:styleId="TableNormal">
     <w:name w:val="Normal Table"/>
+    <w:uiPriority w:val="99"/>
+    <w:semiHidden/>
+    <w:unhideWhenUsed/>
     <w:tblPr>
       <w:tblInd w:w="0" w:type="dxa"/>
       <w:tblCellMar>
@@ -1219,6 +1228,9 @@
   </w:style>
   <w:style w:type="numbering" w:default="1" w:styleId="NoList">
     <w:name w:val="No List"/>
+    <w:uiPriority w:val="99"/>
+    <w:semiHidden/>
+    <w:unhideWhenUsed/>
   </w:style>
   <w:style w:type="character" w:customStyle="1" w:styleId="Style6pt">
     <w:name w:val="Style 6 pt"/>

</xml_diff>